<commit_message>
terminado SI, comienzo BBDD
</commit_message>
<xml_diff>
--- a/SI/SI.T1/Nuevo disco duro.docx
+++ b/SI/SI.T1/Nuevo disco duro.docx
@@ -1036,10 +1036,7 @@
         <w:t>, fontanero</w:t>
       </w:r>
       <w:r>
-        <w:t xml:space="preserve"> </w:t>
-      </w:r>
-      <w:r>
-        <w:t xml:space="preserve">-&gt; </w:t>
+        <w:t xml:space="preserve"> -&gt; </w:t>
       </w:r>
       <w:proofErr w:type="spellStart"/>
       <w:r>
@@ -1280,7 +1277,15 @@
     </w:p>
     <w:p>
       <w:r>
-        <w:t xml:space="preserve">se mira si esta bien… </w:t>
+        <w:t xml:space="preserve">se mira si </w:t>
+      </w:r>
+      <w:proofErr w:type="spellStart"/>
+      <w:r>
+        <w:t>esta</w:t>
+      </w:r>
+      <w:proofErr w:type="spellEnd"/>
+      <w:r>
+        <w:t xml:space="preserve"> bien… </w:t>
       </w:r>
       <w:proofErr w:type="spellStart"/>
       <w:r>
@@ -1734,7 +1739,23 @@
           <w:color w:val="000000"/>
           <w:shd w:val="clear" w:color="auto" w:fill="FFFFFF"/>
         </w:rPr>
-        <w:t>briana</w:t>
+        <w:t>bria</w:t>
+      </w:r>
+      <w:r>
+        <w:rPr>
+          <w:rFonts w:ascii="Arial" w:hAnsi="Arial" w:cs="Arial"/>
+          <w:color w:val="000000"/>
+          <w:shd w:val="clear" w:color="auto" w:fill="FFFFFF"/>
+        </w:rPr>
+        <w:t>n</w:t>
+      </w:r>
+      <w:r>
+        <w:rPr>
+          <w:rFonts w:ascii="Arial" w:hAnsi="Arial" w:cs="Arial"/>
+          <w:color w:val="000000"/>
+          <w:shd w:val="clear" w:color="auto" w:fill="FFFFFF"/>
+        </w:rPr>
+        <w:t>na</w:t>
       </w:r>
       <w:proofErr w:type="spellEnd"/>
       <w:r>
@@ -1752,7 +1773,23 @@
           <w:color w:val="000000"/>
           <w:shd w:val="clear" w:color="auto" w:fill="FFFFFF"/>
         </w:rPr>
-        <w:t>briana</w:t>
+        <w:t>bria</w:t>
+      </w:r>
+      <w:r>
+        <w:rPr>
+          <w:rFonts w:ascii="Arial" w:hAnsi="Arial" w:cs="Arial"/>
+          <w:color w:val="000000"/>
+          <w:shd w:val="clear" w:color="auto" w:fill="FFFFFF"/>
+        </w:rPr>
+        <w:t>n</w:t>
+      </w:r>
+      <w:r>
+        <w:rPr>
+          <w:rFonts w:ascii="Arial" w:hAnsi="Arial" w:cs="Arial"/>
+          <w:color w:val="000000"/>
+          <w:shd w:val="clear" w:color="auto" w:fill="FFFFFF"/>
+        </w:rPr>
+        <w:t>na</w:t>
       </w:r>
       <w:proofErr w:type="spellEnd"/>
       <w:r>
@@ -2135,6 +2172,14 @@
         </w:rPr>
         <w:t>plumber</w:t>
       </w:r>
+      <w:r>
+        <w:rPr>
+          <w:rFonts w:ascii="Arial" w:hAnsi="Arial" w:cs="Arial"/>
+          <w:color w:val="000000"/>
+          <w:shd w:val="clear" w:color="auto" w:fill="FFFFFF"/>
+        </w:rPr>
+        <w:t>s</w:t>
+      </w:r>
       <w:proofErr w:type="spellEnd"/>
       <w:r>
         <w:rPr>
@@ -2249,6 +2294,14 @@
           <w:shd w:val="clear" w:color="auto" w:fill="FFFFFF"/>
         </w:rPr>
         <w:t>plumber</w:t>
+      </w:r>
+      <w:r>
+        <w:rPr>
+          <w:rFonts w:ascii="Arial" w:hAnsi="Arial" w:cs="Arial"/>
+          <w:color w:val="000000"/>
+          <w:shd w:val="clear" w:color="auto" w:fill="FFFFFF"/>
+        </w:rPr>
+        <w:t>s</w:t>
       </w:r>
       <w:proofErr w:type="spellEnd"/>
       <w:r>

</xml_diff>